<commit_message>
Dodato ono o prilogu u drugom folderu
</commit_message>
<xml_diff>
--- a/Faza 3/SSU/SSU-Listanje Korisnikovih Špilova.docx
+++ b/Faza 3/SSU/SSU-Listanje Korisnikovih Špilova.docx
@@ -1,6 +1,6 @@
 
 <file path=word/document.xml><?xml version="1.0" encoding="utf-8"?>
-<w:document xmlns:wpc="http://schemas.microsoft.com/office/word/2010/wordprocessingCanvas" xmlns:cx="http://schemas.microsoft.com/office/drawing/2014/chartex" xmlns:cx1="http://schemas.microsoft.com/office/drawing/2015/9/8/chartex" xmlns:cx2="http://schemas.microsoft.com/office/drawing/2015/10/21/chartex" xmlns:cx3="http://schemas.microsoft.com/office/drawing/2016/5/9/chartex" xmlns:cx4="http://schemas.microsoft.com/office/drawing/2016/5/10/chartex" xmlns:cx5="http://schemas.microsoft.com/office/drawing/2016/5/11/chartex" xmlns:cx6="http://schemas.microsoft.com/office/drawing/2016/5/12/chartex" xmlns:cx7="http://schemas.microsoft.com/office/drawing/2016/5/13/chartex" xmlns:cx8="http://schemas.microsoft.com/office/drawing/2016/5/14/chartex" xmlns:mc="http://schemas.openxmlformats.org/markup-compatibility/2006" xmlns:aink="http://schemas.microsoft.com/office/drawing/2016/ink" xmlns:am3d="http://schemas.microsoft.com/office/drawing/2017/model3d" xmlns:o="urn:schemas-microsoft-com:office:office" xmlns:r="http://schemas.openxmlformats.org/officeDocument/2006/relationships" xmlns:m="http://schemas.openxmlformats.org/officeDocument/2006/math" xmlns:v="urn:schemas-microsoft-com:vml" xmlns:wp14="http://schemas.microsoft.com/office/word/2010/wordprocessingDrawing" xmlns:wp="http://schemas.openxmlformats.org/drawingml/2006/wordprocessingDrawing" xmlns:w10="urn:schemas-microsoft-com:office:word" xmlns:w="http://schemas.openxmlformats.org/wordprocessingml/2006/main" xmlns:w14="http://schemas.microsoft.com/office/word/2010/wordml" xmlns:w15="http://schemas.microsoft.com/office/word/2012/wordml" xmlns:w16cex="http://schemas.microsoft.com/office/word/2018/wordml/cex" xmlns:w16cid="http://schemas.microsoft.com/office/word/2016/wordml/cid" xmlns:w16="http://schemas.microsoft.com/office/word/2018/wordml" xmlns:w16se="http://schemas.microsoft.com/office/word/2015/wordml/symex" xmlns:wpg="http://schemas.microsoft.com/office/word/2010/wordprocessingGroup" xmlns:wpi="http://schemas.microsoft.com/office/word/2010/wordprocessingInk" xmlns:wne="http://schemas.microsoft.com/office/word/2006/wordml" xmlns:wps="http://schemas.microsoft.com/office/word/2010/wordprocessingShape" mc:Ignorable="w14 w15 w16se w16cid w16 w16cex wp14">
+<w:document xmlns:wpc="http://schemas.microsoft.com/office/word/2010/wordprocessingCanvas" xmlns:cx="http://schemas.microsoft.com/office/drawing/2014/chartex" xmlns:cx1="http://schemas.microsoft.com/office/drawing/2015/9/8/chartex" xmlns:cx2="http://schemas.microsoft.com/office/drawing/2015/10/21/chartex" xmlns:cx3="http://schemas.microsoft.com/office/drawing/2016/5/9/chartex" xmlns:cx4="http://schemas.microsoft.com/office/drawing/2016/5/10/chartex" xmlns:cx5="http://schemas.microsoft.com/office/drawing/2016/5/11/chartex" xmlns:cx6="http://schemas.microsoft.com/office/drawing/2016/5/12/chartex" xmlns:cx7="http://schemas.microsoft.com/office/drawing/2016/5/13/chartex" xmlns:cx8="http://schemas.microsoft.com/office/drawing/2016/5/14/chartex" xmlns:mc="http://schemas.openxmlformats.org/markup-compatibility/2006" xmlns:aink="http://schemas.microsoft.com/office/drawing/2016/ink" xmlns:am3d="http://schemas.microsoft.com/office/drawing/2017/model3d" xmlns:o="urn:schemas-microsoft-com:office:office" xmlns:r="http://schemas.openxmlformats.org/officeDocument/2006/relationships" xmlns:m="http://schemas.openxmlformats.org/officeDocument/2006/math" xmlns:v="urn:schemas-microsoft-com:vml" xmlns:wp14="http://schemas.microsoft.com/office/word/2010/wordprocessingDrawing" xmlns:wp="http://schemas.openxmlformats.org/drawingml/2006/wordprocessingDrawing" xmlns:w10="urn:schemas-microsoft-com:office:word" xmlns:w="http://schemas.openxmlformats.org/wordprocessingml/2006/main" xmlns:w14="http://schemas.microsoft.com/office/word/2010/wordml" xmlns:w15="http://schemas.microsoft.com/office/word/2012/wordml" xmlns:w16cid="http://schemas.microsoft.com/office/word/2016/wordml/cid" xmlns:w16se="http://schemas.microsoft.com/office/word/2015/wordml/symex" xmlns:wpg="http://schemas.microsoft.com/office/word/2010/wordprocessingGroup" xmlns:wpi="http://schemas.microsoft.com/office/word/2010/wordprocessingInk" xmlns:wne="http://schemas.microsoft.com/office/word/2006/wordml" xmlns:wps="http://schemas.microsoft.com/office/word/2010/wordprocessingShape" mc:Ignorable="w14 w15 w16se w16cid wp14">
   <w:body>
     <w:p>
       <w:pPr>
@@ -2345,10 +2345,11 @@
       </w:r>
       <w:r>
         <w:rPr>
-          <w:rFonts w:ascii="Arial Unicode MS" w:eastAsia="Arial Unicode MS" w:hAnsi="Arial Unicode MS" w:cs="Arial Unicode MS"/>
-          <w:sz w:val="20"/>
-        </w:rPr>
-        <w:t xml:space="preserve">. </w:t>
+          <w:rFonts w:ascii="Arial Unicode MS" w:eastAsia="Arial Unicode MS" w:hAnsi="Arial Unicode MS" w:cs="Arial Unicode MS" w:hint="eastAsia"/>
+          <w:sz w:val="20"/>
+          <w:szCs w:val="20"/>
+        </w:rPr>
+        <w:t>, sa grafičkim opisom priloženim u prototipu koji se nalazi u drugom folderu.</w:t>
       </w:r>
     </w:p>
     <w:p>
@@ -3268,8 +3269,6 @@
         </w:rPr>
         <w:t>že da izabere da ukloni špil iz sačuvanih špilova klikom na dugme pored naziva špila, sa leve strane ekrana.</w:t>
       </w:r>
-      <w:bookmarkStart w:id="9" w:name="_GoBack"/>
-      <w:bookmarkEnd w:id="9"/>
     </w:p>
     <w:p>
       <w:pPr>
@@ -3311,11 +3310,11 @@
         <w:spacing w:after="220"/>
         <w:ind w:left="705" w:hanging="720"/>
       </w:pPr>
-      <w:bookmarkStart w:id="10" w:name="_Toc36431490"/>
+      <w:bookmarkStart w:id="9" w:name="_Toc36431490"/>
       <w:r>
         <w:t>Posebni zahtevi</w:t>
       </w:r>
-      <w:bookmarkEnd w:id="10"/>
+      <w:bookmarkEnd w:id="9"/>
       <w:r>
         <w:t xml:space="preserve"> </w:t>
       </w:r>
@@ -3340,11 +3339,11 @@
         <w:spacing w:after="195"/>
         <w:ind w:left="705" w:hanging="720"/>
       </w:pPr>
-      <w:bookmarkStart w:id="11" w:name="_Toc36431491"/>
+      <w:bookmarkStart w:id="10" w:name="_Toc36431491"/>
       <w:r>
         <w:t>Preduslovi</w:t>
       </w:r>
-      <w:bookmarkEnd w:id="11"/>
+      <w:bookmarkEnd w:id="10"/>
       <w:r>
         <w:t xml:space="preserve">  </w:t>
       </w:r>
@@ -3371,6 +3370,13 @@
           <w:sz w:val="20"/>
         </w:rPr>
         <w:t>.</w:t>
+      </w:r>
+      <w:r>
+        <w:rPr>
+          <w:rFonts w:ascii="Arial Unicode MS" w:eastAsia="Arial Unicode MS" w:hAnsi="Arial Unicode MS" w:cs="Arial Unicode MS"/>
+          <w:sz w:val="20"/>
+        </w:rPr>
+        <w:t xml:space="preserve"> Postoji bar 1 špil koj je korisnik sačuvao.</w:t>
       </w:r>
     </w:p>
     <w:p>
@@ -3379,44 +3385,13 @@
         <w:spacing w:after="90"/>
         <w:ind w:left="705" w:hanging="720"/>
       </w:pPr>
-      <w:bookmarkStart w:id="12" w:name="_Toc36431492"/>
+      <w:bookmarkStart w:id="11" w:name="_Toc36431492"/>
       <w:r>
         <w:t>Posledice</w:t>
       </w:r>
-      <w:bookmarkEnd w:id="12"/>
+      <w:bookmarkEnd w:id="11"/>
       <w:r>
         <w:t xml:space="preserve"> </w:t>
-      </w:r>
-    </w:p>
-    <w:p>
-      <w:pPr>
-        <w:spacing w:after="0" w:line="249" w:lineRule="auto"/>
-        <w:ind w:firstLine="705"/>
-        <w:rPr>
-          <w:rFonts w:ascii="Arial Unicode MS" w:eastAsia="Arial Unicode MS" w:hAnsi="Arial Unicode MS" w:cs="Arial Unicode MS"/>
-        </w:rPr>
-      </w:pPr>
-      <w:r>
-        <w:rPr>
-          <w:rFonts w:ascii="Arial Unicode MS" w:eastAsia="Arial Unicode MS" w:hAnsi="Arial Unicode MS" w:cs="Arial Unicode MS"/>
-          <w:sz w:val="20"/>
-        </w:rPr>
-        <w:t xml:space="preserve">Korisnik je prešao na funkcionalnost prikaza </w:t>
-      </w:r>
-      <w:r>
-        <w:rPr>
-          <w:rFonts w:ascii="Arial Unicode MS" w:eastAsia="Arial Unicode MS" w:hAnsi="Arial Unicode MS" w:cs="Arial Unicode MS"/>
-          <w:sz w:val="20"/>
-          <w:lang w:val="sr-Latn-RS"/>
-        </w:rPr>
-        <w:t>š</w:t>
-      </w:r>
-      <w:r>
-        <w:rPr>
-          <w:rFonts w:ascii="Arial Unicode MS" w:eastAsia="Arial Unicode MS" w:hAnsi="Arial Unicode MS" w:cs="Arial Unicode MS"/>
-          <w:sz w:val="20"/>
-        </w:rPr>
-        <w:t>pila</w:t>
       </w:r>
     </w:p>
     <w:p>
@@ -3425,11 +3400,7 @@
         <w:ind w:left="720"/>
       </w:pPr>
       <w:r>
-        <w:rPr>
-          <w:rFonts w:ascii="Times New Roman" w:eastAsia="Times New Roman" w:hAnsi="Times New Roman" w:cs="Times New Roman"/>
-          <w:sz w:val="20"/>
-        </w:rPr>
-        <w:t xml:space="preserve"> </w:t>
+        <w:t>Nema.</w:t>
       </w:r>
     </w:p>
     <w:p/>
@@ -3445,7 +3416,7 @@
 </file>
 
 <file path=word/numbering.xml><?xml version="1.0" encoding="utf-8"?>
-<w:numbering xmlns:wpc="http://schemas.microsoft.com/office/word/2010/wordprocessingCanvas" xmlns:cx="http://schemas.microsoft.com/office/drawing/2014/chartex" xmlns:cx1="http://schemas.microsoft.com/office/drawing/2015/9/8/chartex" xmlns:cx2="http://schemas.microsoft.com/office/drawing/2015/10/21/chartex" xmlns:cx3="http://schemas.microsoft.com/office/drawing/2016/5/9/chartex" xmlns:cx4="http://schemas.microsoft.com/office/drawing/2016/5/10/chartex" xmlns:cx5="http://schemas.microsoft.com/office/drawing/2016/5/11/chartex" xmlns:cx6="http://schemas.microsoft.com/office/drawing/2016/5/12/chartex" xmlns:cx7="http://schemas.microsoft.com/office/drawing/2016/5/13/chartex" xmlns:cx8="http://schemas.microsoft.com/office/drawing/2016/5/14/chartex" xmlns:mc="http://schemas.openxmlformats.org/markup-compatibility/2006" xmlns:aink="http://schemas.microsoft.com/office/drawing/2016/ink" xmlns:am3d="http://schemas.microsoft.com/office/drawing/2017/model3d" xmlns:o="urn:schemas-microsoft-com:office:office" xmlns:r="http://schemas.openxmlformats.org/officeDocument/2006/relationships" xmlns:m="http://schemas.openxmlformats.org/officeDocument/2006/math" xmlns:v="urn:schemas-microsoft-com:vml" xmlns:wp14="http://schemas.microsoft.com/office/word/2010/wordprocessingDrawing" xmlns:wp="http://schemas.openxmlformats.org/drawingml/2006/wordprocessingDrawing" xmlns:w10="urn:schemas-microsoft-com:office:word" xmlns:w="http://schemas.openxmlformats.org/wordprocessingml/2006/main" xmlns:w14="http://schemas.microsoft.com/office/word/2010/wordml" xmlns:w15="http://schemas.microsoft.com/office/word/2012/wordml" xmlns:w16cex="http://schemas.microsoft.com/office/word/2018/wordml/cex" xmlns:w16cid="http://schemas.microsoft.com/office/word/2016/wordml/cid" xmlns:w16="http://schemas.microsoft.com/office/word/2018/wordml" xmlns:w16se="http://schemas.microsoft.com/office/word/2015/wordml/symex" xmlns:wpg="http://schemas.microsoft.com/office/word/2010/wordprocessingGroup" xmlns:wpi="http://schemas.microsoft.com/office/word/2010/wordprocessingInk" xmlns:wne="http://schemas.microsoft.com/office/word/2006/wordml" xmlns:wps="http://schemas.microsoft.com/office/word/2010/wordprocessingShape" mc:Ignorable="w14 w15 w16se w16cid w16 w16cex wp14">
+<w:numbering xmlns:wpc="http://schemas.microsoft.com/office/word/2010/wordprocessingCanvas" xmlns:cx="http://schemas.microsoft.com/office/drawing/2014/chartex" xmlns:cx1="http://schemas.microsoft.com/office/drawing/2015/9/8/chartex" xmlns:cx2="http://schemas.microsoft.com/office/drawing/2015/10/21/chartex" xmlns:cx3="http://schemas.microsoft.com/office/drawing/2016/5/9/chartex" xmlns:cx4="http://schemas.microsoft.com/office/drawing/2016/5/10/chartex" xmlns:cx5="http://schemas.microsoft.com/office/drawing/2016/5/11/chartex" xmlns:cx6="http://schemas.microsoft.com/office/drawing/2016/5/12/chartex" xmlns:cx7="http://schemas.microsoft.com/office/drawing/2016/5/13/chartex" xmlns:cx8="http://schemas.microsoft.com/office/drawing/2016/5/14/chartex" xmlns:mc="http://schemas.openxmlformats.org/markup-compatibility/2006" xmlns:aink="http://schemas.microsoft.com/office/drawing/2016/ink" xmlns:am3d="http://schemas.microsoft.com/office/drawing/2017/model3d" xmlns:o="urn:schemas-microsoft-com:office:office" xmlns:r="http://schemas.openxmlformats.org/officeDocument/2006/relationships" xmlns:m="http://schemas.openxmlformats.org/officeDocument/2006/math" xmlns:v="urn:schemas-microsoft-com:vml" xmlns:wp14="http://schemas.microsoft.com/office/word/2010/wordprocessingDrawing" xmlns:wp="http://schemas.openxmlformats.org/drawingml/2006/wordprocessingDrawing" xmlns:w10="urn:schemas-microsoft-com:office:word" xmlns:w="http://schemas.openxmlformats.org/wordprocessingml/2006/main" xmlns:w14="http://schemas.microsoft.com/office/word/2010/wordml" xmlns:w15="http://schemas.microsoft.com/office/word/2012/wordml" xmlns:w16cid="http://schemas.microsoft.com/office/word/2016/wordml/cid" xmlns:w16se="http://schemas.microsoft.com/office/word/2015/wordml/symex" xmlns:wpg="http://schemas.microsoft.com/office/word/2010/wordprocessingGroup" xmlns:wpi="http://schemas.microsoft.com/office/word/2010/wordprocessingInk" xmlns:wne="http://schemas.microsoft.com/office/word/2006/wordml" xmlns:wps="http://schemas.microsoft.com/office/word/2010/wordprocessingShape" mc:Ignorable="w14 w15 w16se w16cid wp14">
   <w:abstractNum w:abstractNumId="0" w15:restartNumberingAfterBreak="0">
     <w:nsid w:val="0F7E0BC5"/>
     <w:multiLevelType w:val="multilevel"/>
@@ -4495,7 +4466,7 @@
 </file>
 
 <file path=word/styles.xml><?xml version="1.0" encoding="utf-8"?>
-<w:styles xmlns:mc="http://schemas.openxmlformats.org/markup-compatibility/2006" xmlns:r="http://schemas.openxmlformats.org/officeDocument/2006/relationships" xmlns:w="http://schemas.openxmlformats.org/wordprocessingml/2006/main" xmlns:w14="http://schemas.microsoft.com/office/word/2010/wordml" xmlns:w15="http://schemas.microsoft.com/office/word/2012/wordml" xmlns:w16cex="http://schemas.microsoft.com/office/word/2018/wordml/cex" xmlns:w16cid="http://schemas.microsoft.com/office/word/2016/wordml/cid" xmlns:w16="http://schemas.microsoft.com/office/word/2018/wordml" xmlns:w16se="http://schemas.microsoft.com/office/word/2015/wordml/symex" mc:Ignorable="w14 w15 w16se w16cid w16 w16cex">
+<w:styles xmlns:mc="http://schemas.openxmlformats.org/markup-compatibility/2006" xmlns:r="http://schemas.openxmlformats.org/officeDocument/2006/relationships" xmlns:w="http://schemas.openxmlformats.org/wordprocessingml/2006/main" xmlns:w14="http://schemas.microsoft.com/office/word/2010/wordml" xmlns:w15="http://schemas.microsoft.com/office/word/2012/wordml" xmlns:w16cid="http://schemas.microsoft.com/office/word/2016/wordml/cid" xmlns:w16se="http://schemas.microsoft.com/office/word/2015/wordml/symex" mc:Ignorable="w14 w15 w16se w16cid">
   <w:docDefaults>
     <w:rPrDefault>
       <w:rPr>

</xml_diff>